<commit_message>
Updated the computer setup document for NI-VISA instalation
</commit_message>
<xml_diff>
--- a/PTCSmanuals/EVT9 - PTCS Computer Setup.docx
+++ b/PTCSmanuals/EVT9 - PTCS Computer Setup.docx
@@ -647,7 +647,21 @@
               <w:rPr>
                 <w:szCs w:val="24"/>
               </w:rPr>
-              <w:t>Updated the installation link picture, removed msi installer picture, explained pip and linked to its documentation, explained packages used.</w:t>
+              <w:t xml:space="preserve">Updated the installation link picture, removed </w:t>
+            </w:r>
+            <w:proofErr w:type="spellStart"/>
+            <w:r>
+              <w:rPr>
+                <w:szCs w:val="24"/>
+              </w:rPr>
+              <w:t>msi</w:t>
+            </w:r>
+            <w:proofErr w:type="spellEnd"/>
+            <w:r>
+              <w:rPr>
+                <w:szCs w:val="24"/>
+              </w:rPr>
+              <w:t xml:space="preserve"> installer picture, explained pip and linked to its documentation, explained packages used.</w:t>
             </w:r>
           </w:p>
         </w:tc>
@@ -806,128 +820,81 @@
             </w:rPr>
             <w:fldChar w:fldCharType="separate"/>
           </w:r>
-          <w:bookmarkStart w:id="0" w:name="_GoBack"/>
-          <w:bookmarkEnd w:id="0"/>
-          <w:r>
-            <w:rPr>
-              <w:rStyle w:val="Hyperlink"/>
-              <w:noProof/>
-            </w:rPr>
-            <w:fldChar w:fldCharType="begin"/>
-          </w:r>
-          <w:r>
-            <w:rPr>
-              <w:rStyle w:val="Hyperlink"/>
-              <w:noProof/>
-            </w:rPr>
-            <w:instrText xml:space="preserve"> </w:instrText>
-          </w:r>
-          <w:r>
-            <w:rPr>
-              <w:noProof/>
-            </w:rPr>
-            <w:instrText>HYPERLINK \l "_Toc37929223"</w:instrText>
-          </w:r>
-          <w:r>
-            <w:rPr>
-              <w:rStyle w:val="Hyperlink"/>
-              <w:noProof/>
-            </w:rPr>
-            <w:instrText xml:space="preserve"> </w:instrText>
-          </w:r>
-          <w:r>
-            <w:rPr>
-              <w:rStyle w:val="Hyperlink"/>
-              <w:noProof/>
-            </w:rPr>
-          </w:r>
-          <w:r>
-            <w:rPr>
-              <w:rStyle w:val="Hyperlink"/>
-              <w:noProof/>
-            </w:rPr>
-            <w:fldChar w:fldCharType="separate"/>
-          </w:r>
-          <w:r>
-            <w:rPr>
-              <w:rStyle w:val="Hyperlink"/>
-              <w:noProof/>
-            </w:rPr>
-            <w:t>1.0</w:t>
-          </w:r>
-          <w:r>
-            <w:rPr>
-              <w:rFonts w:asciiTheme="minorHAnsi" w:eastAsiaTheme="minorEastAsia" w:hAnsiTheme="minorHAnsi" w:cstheme="minorBidi"/>
-              <w:caps w:val="0"/>
-              <w:noProof/>
-              <w:kern w:val="0"/>
-              <w:sz w:val="22"/>
-              <w:szCs w:val="22"/>
-            </w:rPr>
-            <w:tab/>
-          </w:r>
-          <w:r>
-            <w:rPr>
-              <w:rStyle w:val="Hyperlink"/>
-              <w:noProof/>
-            </w:rPr>
-            <w:t>Introduction</w:t>
-          </w:r>
-          <w:r>
-            <w:rPr>
-              <w:noProof/>
-              <w:webHidden/>
-            </w:rPr>
-            <w:tab/>
-          </w:r>
-          <w:r>
-            <w:rPr>
-              <w:noProof/>
-              <w:webHidden/>
-            </w:rPr>
-            <w:fldChar w:fldCharType="begin"/>
-          </w:r>
-          <w:r>
-            <w:rPr>
-              <w:noProof/>
-              <w:webHidden/>
-            </w:rPr>
-            <w:instrText xml:space="preserve"> PAGEREF _Toc37929223 \h </w:instrText>
-          </w:r>
-          <w:r>
-            <w:rPr>
-              <w:noProof/>
-              <w:webHidden/>
-            </w:rPr>
-          </w:r>
-          <w:r>
-            <w:rPr>
-              <w:noProof/>
-              <w:webHidden/>
-            </w:rPr>
-            <w:fldChar w:fldCharType="separate"/>
-          </w:r>
-          <w:r>
-            <w:rPr>
-              <w:noProof/>
-              <w:webHidden/>
-            </w:rPr>
-            <w:t>2</w:t>
-          </w:r>
-          <w:r>
-            <w:rPr>
-              <w:noProof/>
-              <w:webHidden/>
-            </w:rPr>
-            <w:fldChar w:fldCharType="end"/>
-          </w:r>
-          <w:r>
-            <w:rPr>
-              <w:rStyle w:val="Hyperlink"/>
-              <w:noProof/>
-            </w:rPr>
-            <w:fldChar w:fldCharType="end"/>
-          </w:r>
+          <w:hyperlink w:anchor="_Toc37969682" w:history="1">
+            <w:r>
+              <w:rPr>
+                <w:rStyle w:val="Hyperlink"/>
+                <w:noProof/>
+              </w:rPr>
+              <w:t>1.0</w:t>
+            </w:r>
+            <w:r>
+              <w:rPr>
+                <w:rFonts w:asciiTheme="minorHAnsi" w:eastAsiaTheme="minorEastAsia" w:hAnsiTheme="minorHAnsi" w:cstheme="minorBidi"/>
+                <w:caps w:val="0"/>
+                <w:noProof/>
+                <w:kern w:val="0"/>
+                <w:sz w:val="22"/>
+                <w:szCs w:val="22"/>
+              </w:rPr>
+              <w:tab/>
+            </w:r>
+            <w:r>
+              <w:rPr>
+                <w:rStyle w:val="Hyperlink"/>
+                <w:noProof/>
+              </w:rPr>
+              <w:t>Introduction</w:t>
+            </w:r>
+            <w:r>
+              <w:rPr>
+                <w:noProof/>
+                <w:webHidden/>
+              </w:rPr>
+              <w:tab/>
+            </w:r>
+            <w:r>
+              <w:rPr>
+                <w:noProof/>
+                <w:webHidden/>
+              </w:rPr>
+              <w:fldChar w:fldCharType="begin"/>
+            </w:r>
+            <w:r>
+              <w:rPr>
+                <w:noProof/>
+                <w:webHidden/>
+              </w:rPr>
+              <w:instrText xml:space="preserve"> PAGEREF _Toc37969682 \h </w:instrText>
+            </w:r>
+            <w:r>
+              <w:rPr>
+                <w:noProof/>
+                <w:webHidden/>
+              </w:rPr>
+            </w:r>
+            <w:r>
+              <w:rPr>
+                <w:noProof/>
+                <w:webHidden/>
+              </w:rPr>
+              <w:fldChar w:fldCharType="separate"/>
+            </w:r>
+            <w:r>
+              <w:rPr>
+                <w:noProof/>
+                <w:webHidden/>
+              </w:rPr>
+              <w:t>2</w:t>
+            </w:r>
+            <w:r>
+              <w:rPr>
+                <w:noProof/>
+                <w:webHidden/>
+              </w:rPr>
+              <w:fldChar w:fldCharType="end"/>
+            </w:r>
+          </w:hyperlink>
         </w:p>
         <w:p>
           <w:pPr>
@@ -941,7 +908,7 @@
               <w:szCs w:val="22"/>
             </w:rPr>
           </w:pPr>
-          <w:hyperlink w:anchor="_Toc37929224" w:history="1">
+          <w:hyperlink w:anchor="_Toc37969683" w:history="1">
             <w:r>
               <w:rPr>
                 <w:rStyle w:val="Hyperlink"/>
@@ -986,7 +953,7 @@
                 <w:noProof/>
                 <w:webHidden/>
               </w:rPr>
-              <w:instrText xml:space="preserve"> PAGEREF _Toc37929224 \h </w:instrText>
+              <w:instrText xml:space="preserve"> PAGEREF _Toc37969683 \h </w:instrText>
             </w:r>
             <w:r>
               <w:rPr>
@@ -1030,7 +997,7 @@
               <w:szCs w:val="22"/>
             </w:rPr>
           </w:pPr>
-          <w:hyperlink w:anchor="_Toc37929225" w:history="1">
+          <w:hyperlink w:anchor="_Toc37969684" w:history="1">
             <w:r>
               <w:rPr>
                 <w:rStyle w:val="Hyperlink"/>
@@ -1076,7 +1043,7 @@
                 <w:noProof/>
                 <w:webHidden/>
               </w:rPr>
-              <w:instrText xml:space="preserve"> PAGEREF _Toc37929225 \h </w:instrText>
+              <w:instrText xml:space="preserve"> PAGEREF _Toc37969684 \h </w:instrText>
             </w:r>
             <w:r>
               <w:rPr>
@@ -1120,7 +1087,7 @@
               <w:szCs w:val="22"/>
             </w:rPr>
           </w:pPr>
-          <w:hyperlink w:anchor="_Toc37929226" w:history="1">
+          <w:hyperlink w:anchor="_Toc37969685" w:history="1">
             <w:r>
               <w:rPr>
                 <w:rStyle w:val="Hyperlink"/>
@@ -1166,7 +1133,7 @@
                 <w:noProof/>
                 <w:webHidden/>
               </w:rPr>
-              <w:instrText xml:space="preserve"> PAGEREF _Toc37929226 \h </w:instrText>
+              <w:instrText xml:space="preserve"> PAGEREF _Toc37969685 \h </w:instrText>
             </w:r>
             <w:r>
               <w:rPr>
@@ -1210,7 +1177,7 @@
               <w:szCs w:val="22"/>
             </w:rPr>
           </w:pPr>
-          <w:hyperlink w:anchor="_Toc37929227" w:history="1">
+          <w:hyperlink w:anchor="_Toc37969686" w:history="1">
             <w:r>
               <w:rPr>
                 <w:rStyle w:val="Hyperlink"/>
@@ -1256,7 +1223,7 @@
                 <w:noProof/>
                 <w:webHidden/>
               </w:rPr>
-              <w:instrText xml:space="preserve"> PAGEREF _Toc37929227 \h </w:instrText>
+              <w:instrText xml:space="preserve"> PAGEREF _Toc37969686 \h </w:instrText>
             </w:r>
             <w:r>
               <w:rPr>
@@ -1299,7 +1266,7 @@
               <w:szCs w:val="22"/>
             </w:rPr>
           </w:pPr>
-          <w:hyperlink w:anchor="_Toc37929228" w:history="1">
+          <w:hyperlink w:anchor="_Toc37969687" w:history="1">
             <w:r>
               <w:rPr>
                 <w:rStyle w:val="Hyperlink"/>
@@ -1323,7 +1290,7 @@
                 <w:rStyle w:val="Hyperlink"/>
                 <w:noProof/>
               </w:rPr>
-              <w:t>Python</w:t>
+              <w:t>NI-VISA</w:t>
             </w:r>
             <w:r>
               <w:rPr>
@@ -1344,7 +1311,7 @@
                 <w:noProof/>
                 <w:webHidden/>
               </w:rPr>
-              <w:instrText xml:space="preserve"> PAGEREF _Toc37929228 \h </w:instrText>
+              <w:instrText xml:space="preserve"> PAGEREF _Toc37969687 \h </w:instrText>
             </w:r>
             <w:r>
               <w:rPr>
@@ -1388,7 +1355,7 @@
               <w:szCs w:val="22"/>
             </w:rPr>
           </w:pPr>
-          <w:hyperlink w:anchor="_Toc37929229" w:history="1">
+          <w:hyperlink w:anchor="_Toc37969688" w:history="1">
             <w:r>
               <w:rPr>
                 <w:rStyle w:val="Hyperlink"/>
@@ -1434,7 +1401,7 @@
                 <w:noProof/>
                 <w:webHidden/>
               </w:rPr>
-              <w:instrText xml:space="preserve"> PAGEREF _Toc37929229 \h </w:instrText>
+              <w:instrText xml:space="preserve"> PAGEREF _Toc37969688 \h </w:instrText>
             </w:r>
             <w:r>
               <w:rPr>
@@ -1477,7 +1444,7 @@
               <w:szCs w:val="22"/>
             </w:rPr>
           </w:pPr>
-          <w:hyperlink w:anchor="_Toc37929230" w:history="1">
+          <w:hyperlink w:anchor="_Toc37969689" w:history="1">
             <w:r>
               <w:rPr>
                 <w:rStyle w:val="Hyperlink"/>
@@ -1501,7 +1468,7 @@
                 <w:rStyle w:val="Hyperlink"/>
                 <w:noProof/>
               </w:rPr>
-              <w:t>Installing PTCS itself</w:t>
+              <w:t>Python</w:t>
             </w:r>
             <w:r>
               <w:rPr>
@@ -1522,7 +1489,7 @@
                 <w:noProof/>
                 <w:webHidden/>
               </w:rPr>
-              <w:instrText xml:space="preserve"> PAGEREF _Toc37929230 \h </w:instrText>
+              <w:instrText xml:space="preserve"> PAGEREF _Toc37969689 \h </w:instrText>
             </w:r>
             <w:r>
               <w:rPr>
@@ -1542,7 +1509,7 @@
                 <w:noProof/>
                 <w:webHidden/>
               </w:rPr>
-              <w:t>6</w:t>
+              <w:t>5</w:t>
             </w:r>
             <w:r>
               <w:rPr>
@@ -1566,7 +1533,7 @@
               <w:szCs w:val="22"/>
             </w:rPr>
           </w:pPr>
-          <w:hyperlink w:anchor="_Toc37929231" w:history="1">
+          <w:hyperlink w:anchor="_Toc37969690" w:history="1">
             <w:r>
               <w:rPr>
                 <w:rStyle w:val="Hyperlink"/>
@@ -1591,6 +1558,184 @@
                 <w:rStyle w:val="Hyperlink"/>
                 <w:noProof/>
               </w:rPr>
+              <w:t>Installation</w:t>
+            </w:r>
+            <w:r>
+              <w:rPr>
+                <w:noProof/>
+                <w:webHidden/>
+              </w:rPr>
+              <w:tab/>
+            </w:r>
+            <w:r>
+              <w:rPr>
+                <w:noProof/>
+                <w:webHidden/>
+              </w:rPr>
+              <w:fldChar w:fldCharType="begin"/>
+            </w:r>
+            <w:r>
+              <w:rPr>
+                <w:noProof/>
+                <w:webHidden/>
+              </w:rPr>
+              <w:instrText xml:space="preserve"> PAGEREF _Toc37969690 \h </w:instrText>
+            </w:r>
+            <w:r>
+              <w:rPr>
+                <w:noProof/>
+                <w:webHidden/>
+              </w:rPr>
+            </w:r>
+            <w:r>
+              <w:rPr>
+                <w:noProof/>
+                <w:webHidden/>
+              </w:rPr>
+              <w:fldChar w:fldCharType="separate"/>
+            </w:r>
+            <w:r>
+              <w:rPr>
+                <w:noProof/>
+                <w:webHidden/>
+              </w:rPr>
+              <w:t>5</w:t>
+            </w:r>
+            <w:r>
+              <w:rPr>
+                <w:noProof/>
+                <w:webHidden/>
+              </w:rPr>
+              <w:fldChar w:fldCharType="end"/>
+            </w:r>
+          </w:hyperlink>
+        </w:p>
+        <w:p>
+          <w:pPr>
+            <w:pStyle w:val="TOC1"/>
+            <w:rPr>
+              <w:rFonts w:asciiTheme="minorHAnsi" w:eastAsiaTheme="minorEastAsia" w:hAnsiTheme="minorHAnsi" w:cstheme="minorBidi"/>
+              <w:caps w:val="0"/>
+              <w:noProof/>
+              <w:kern w:val="0"/>
+              <w:sz w:val="22"/>
+              <w:szCs w:val="22"/>
+            </w:rPr>
+          </w:pPr>
+          <w:hyperlink w:anchor="_Toc37969691" w:history="1">
+            <w:r>
+              <w:rPr>
+                <w:rStyle w:val="Hyperlink"/>
+                <w:noProof/>
+              </w:rPr>
+              <w:t>5.0</w:t>
+            </w:r>
+            <w:r>
+              <w:rPr>
+                <w:rFonts w:asciiTheme="minorHAnsi" w:eastAsiaTheme="minorEastAsia" w:hAnsiTheme="minorHAnsi" w:cstheme="minorBidi"/>
+                <w:caps w:val="0"/>
+                <w:noProof/>
+                <w:kern w:val="0"/>
+                <w:sz w:val="22"/>
+                <w:szCs w:val="22"/>
+              </w:rPr>
+              <w:tab/>
+            </w:r>
+            <w:r>
+              <w:rPr>
+                <w:rStyle w:val="Hyperlink"/>
+                <w:noProof/>
+              </w:rPr>
+              <w:t>Installing PTCS itself</w:t>
+            </w:r>
+            <w:r>
+              <w:rPr>
+                <w:noProof/>
+                <w:webHidden/>
+              </w:rPr>
+              <w:tab/>
+            </w:r>
+            <w:r>
+              <w:rPr>
+                <w:noProof/>
+                <w:webHidden/>
+              </w:rPr>
+              <w:fldChar w:fldCharType="begin"/>
+            </w:r>
+            <w:r>
+              <w:rPr>
+                <w:noProof/>
+                <w:webHidden/>
+              </w:rPr>
+              <w:instrText xml:space="preserve"> PAGEREF _Toc37969691 \h </w:instrText>
+            </w:r>
+            <w:r>
+              <w:rPr>
+                <w:noProof/>
+                <w:webHidden/>
+              </w:rPr>
+            </w:r>
+            <w:r>
+              <w:rPr>
+                <w:noProof/>
+                <w:webHidden/>
+              </w:rPr>
+              <w:fldChar w:fldCharType="separate"/>
+            </w:r>
+            <w:r>
+              <w:rPr>
+                <w:noProof/>
+                <w:webHidden/>
+              </w:rPr>
+              <w:t>7</w:t>
+            </w:r>
+            <w:r>
+              <w:rPr>
+                <w:noProof/>
+                <w:webHidden/>
+              </w:rPr>
+              <w:fldChar w:fldCharType="end"/>
+            </w:r>
+          </w:hyperlink>
+        </w:p>
+        <w:p>
+          <w:pPr>
+            <w:pStyle w:val="TOC2"/>
+            <w:rPr>
+              <w:rFonts w:asciiTheme="minorHAnsi" w:eastAsiaTheme="minorEastAsia" w:hAnsiTheme="minorHAnsi" w:cstheme="minorBidi"/>
+              <w:bCs w:val="0"/>
+              <w:smallCaps w:val="0"/>
+              <w:noProof/>
+              <w:kern w:val="0"/>
+              <w:sz w:val="22"/>
+              <w:szCs w:val="22"/>
+            </w:rPr>
+          </w:pPr>
+          <w:hyperlink w:anchor="_Toc37969692" w:history="1">
+            <w:r>
+              <w:rPr>
+                <w:rStyle w:val="Hyperlink"/>
+                <w:noProof/>
+              </w:rPr>
+              <w:t>5.1</w:t>
+            </w:r>
+            <w:r>
+              <w:rPr>
+                <w:rFonts w:asciiTheme="minorHAnsi" w:eastAsiaTheme="minorEastAsia" w:hAnsiTheme="minorHAnsi" w:cstheme="minorBidi"/>
+                <w:bCs w:val="0"/>
+                <w:smallCaps w:val="0"/>
+                <w:noProof/>
+                <w:kern w:val="0"/>
+                <w:sz w:val="22"/>
+                <w:szCs w:val="22"/>
+              </w:rPr>
+              <w:tab/>
+            </w:r>
+            <w:r>
+              <w:rPr>
+                <w:rStyle w:val="Hyperlink"/>
+                <w:noProof/>
+              </w:rPr>
               <w:t>Accessing the software from a computer’s Desktop</w:t>
             </w:r>
             <w:r>
@@ -1612,7 +1757,7 @@
                 <w:noProof/>
                 <w:webHidden/>
               </w:rPr>
-              <w:instrText xml:space="preserve"> PAGEREF _Toc37929231 \h </w:instrText>
+              <w:instrText xml:space="preserve"> PAGEREF _Toc37969692 \h </w:instrText>
             </w:r>
             <w:r>
               <w:rPr>
@@ -1632,7 +1777,7 @@
                 <w:noProof/>
                 <w:webHidden/>
               </w:rPr>
-              <w:t>6</w:t>
+              <w:t>7</w:t>
             </w:r>
             <w:r>
               <w:rPr>
@@ -1656,7 +1801,7 @@
               <w:szCs w:val="22"/>
             </w:rPr>
           </w:pPr>
-          <w:hyperlink w:anchor="_Toc37929232" w:history="1">
+          <w:hyperlink w:anchor="_Toc37969693" w:history="1">
             <w:r>
               <w:rPr>
                 <w:rStyle w:val="Hyperlink"/>
@@ -1668,7 +1813,7 @@
                   </w14:lightRig>
                 </w14:scene3d>
               </w:rPr>
-              <w:t>4.1.1</w:t>
+              <w:t>5.1.1</w:t>
             </w:r>
             <w:r>
               <w:rPr>
@@ -1708,7 +1853,7 @@
                 <w:noProof/>
                 <w:webHidden/>
               </w:rPr>
-              <w:instrText xml:space="preserve"> PAGEREF _Toc37929232 \h </w:instrText>
+              <w:instrText xml:space="preserve"> PAGEREF _Toc37969693 \h </w:instrText>
             </w:r>
             <w:r>
               <w:rPr>
@@ -1728,7 +1873,7 @@
                 <w:noProof/>
                 <w:webHidden/>
               </w:rPr>
-              <w:t>6</w:t>
+              <w:t>7</w:t>
             </w:r>
             <w:r>
               <w:rPr>
@@ -1752,7 +1897,7 @@
               <w:szCs w:val="22"/>
             </w:rPr>
           </w:pPr>
-          <w:hyperlink w:anchor="_Toc37929233" w:history="1">
+          <w:hyperlink w:anchor="_Toc37969694" w:history="1">
             <w:r>
               <w:rPr>
                 <w:rStyle w:val="Hyperlink"/>
@@ -1764,7 +1909,7 @@
                   </w14:lightRig>
                 </w14:scene3d>
               </w:rPr>
-              <w:t>4.1.2</w:t>
+              <w:t>5.1.2</w:t>
             </w:r>
             <w:r>
               <w:rPr>
@@ -1804,7 +1949,7 @@
                 <w:noProof/>
                 <w:webHidden/>
               </w:rPr>
-              <w:instrText xml:space="preserve"> PAGEREF _Toc37929233 \h </w:instrText>
+              <w:instrText xml:space="preserve"> PAGEREF _Toc37969694 \h </w:instrText>
             </w:r>
             <w:r>
               <w:rPr>
@@ -1824,7 +1969,7 @@
                 <w:noProof/>
                 <w:webHidden/>
               </w:rPr>
-              <w:t>6</w:t>
+              <w:t>7</w:t>
             </w:r>
             <w:r>
               <w:rPr>
@@ -1848,7 +1993,7 @@
               <w:szCs w:val="22"/>
             </w:rPr>
           </w:pPr>
-          <w:hyperlink w:anchor="_Toc37929234" w:history="1">
+          <w:hyperlink w:anchor="_Toc37969695" w:history="1">
             <w:r>
               <w:rPr>
                 <w:rStyle w:val="Hyperlink"/>
@@ -1860,7 +2005,7 @@
                   </w14:lightRig>
                 </w14:scene3d>
               </w:rPr>
-              <w:t>4.1.3</w:t>
+              <w:t>5.1.3</w:t>
             </w:r>
             <w:r>
               <w:rPr>
@@ -1900,7 +2045,7 @@
                 <w:noProof/>
                 <w:webHidden/>
               </w:rPr>
-              <w:instrText xml:space="preserve"> PAGEREF _Toc37929234 \h </w:instrText>
+              <w:instrText xml:space="preserve"> PAGEREF _Toc37969695 \h </w:instrText>
             </w:r>
             <w:r>
               <w:rPr>
@@ -1920,7 +2065,7 @@
                 <w:noProof/>
                 <w:webHidden/>
               </w:rPr>
-              <w:t>6</w:t>
+              <w:t>7</w:t>
             </w:r>
             <w:r>
               <w:rPr>
@@ -1944,7 +2089,7 @@
               <w:szCs w:val="22"/>
             </w:rPr>
           </w:pPr>
-          <w:hyperlink w:anchor="_Toc37929235" w:history="1">
+          <w:hyperlink w:anchor="_Toc37969696" w:history="1">
             <w:r>
               <w:rPr>
                 <w:rStyle w:val="Hyperlink"/>
@@ -1956,7 +2101,7 @@
                   </w14:lightRig>
                 </w14:scene3d>
               </w:rPr>
-              <w:t>4.1.4</w:t>
+              <w:t>5.1.4</w:t>
             </w:r>
             <w:r>
               <w:rPr>
@@ -1996,7 +2141,7 @@
                 <w:noProof/>
                 <w:webHidden/>
               </w:rPr>
-              <w:instrText xml:space="preserve"> PAGEREF _Toc37929235 \h </w:instrText>
+              <w:instrText xml:space="preserve"> PAGEREF _Toc37969696 \h </w:instrText>
             </w:r>
             <w:r>
               <w:rPr>
@@ -2016,7 +2161,7 @@
                 <w:noProof/>
                 <w:webHidden/>
               </w:rPr>
-              <w:t>6</w:t>
+              <w:t>7</w:t>
             </w:r>
             <w:r>
               <w:rPr>
@@ -2040,7 +2185,7 @@
               <w:szCs w:val="22"/>
             </w:rPr>
           </w:pPr>
-          <w:hyperlink w:anchor="_Toc37929236" w:history="1">
+          <w:hyperlink w:anchor="_Toc37969697" w:history="1">
             <w:r>
               <w:rPr>
                 <w:rStyle w:val="Hyperlink"/>
@@ -2052,7 +2197,7 @@
                   </w14:lightRig>
                 </w14:scene3d>
               </w:rPr>
-              <w:t>4.1.5</w:t>
+              <w:t>5.1.5</w:t>
             </w:r>
             <w:r>
               <w:rPr>
@@ -2092,7 +2237,7 @@
                 <w:noProof/>
                 <w:webHidden/>
               </w:rPr>
-              <w:instrText xml:space="preserve"> PAGEREF _Toc37929236 \h </w:instrText>
+              <w:instrText xml:space="preserve"> PAGEREF _Toc37969697 \h </w:instrText>
             </w:r>
             <w:r>
               <w:rPr>
@@ -2112,7 +2257,7 @@
                 <w:noProof/>
                 <w:webHidden/>
               </w:rPr>
-              <w:t>7</w:t>
+              <w:t>8</w:t>
             </w:r>
             <w:r>
               <w:rPr>
@@ -2135,13 +2280,13 @@
               <w:szCs w:val="22"/>
             </w:rPr>
           </w:pPr>
-          <w:hyperlink w:anchor="_Toc37929237" w:history="1">
+          <w:hyperlink w:anchor="_Toc37969698" w:history="1">
             <w:r>
               <w:rPr>
                 <w:rStyle w:val="Hyperlink"/>
                 <w:noProof/>
               </w:rPr>
-              <w:t>5.0</w:t>
+              <w:t>6.0</w:t>
             </w:r>
             <w:r>
               <w:rPr>
@@ -2180,7 +2325,7 @@
                 <w:noProof/>
                 <w:webHidden/>
               </w:rPr>
-              <w:instrText xml:space="preserve"> PAGEREF _Toc37929237 \h </w:instrText>
+              <w:instrText xml:space="preserve"> PAGEREF _Toc37969698 \h </w:instrText>
             </w:r>
             <w:r>
               <w:rPr>
@@ -2200,7 +2345,7 @@
                 <w:noProof/>
                 <w:webHidden/>
               </w:rPr>
-              <w:t>8</w:t>
+              <w:t>9</w:t>
             </w:r>
             <w:r>
               <w:rPr>
@@ -2224,13 +2369,13 @@
               <w:szCs w:val="22"/>
             </w:rPr>
           </w:pPr>
-          <w:hyperlink w:anchor="_Toc37929238" w:history="1">
+          <w:hyperlink w:anchor="_Toc37969699" w:history="1">
             <w:r>
               <w:rPr>
                 <w:rStyle w:val="Hyperlink"/>
                 <w:noProof/>
               </w:rPr>
-              <w:t>5.1</w:t>
+              <w:t>6.1</w:t>
             </w:r>
             <w:r>
               <w:rPr>
@@ -2270,7 +2415,7 @@
                 <w:noProof/>
                 <w:webHidden/>
               </w:rPr>
-              <w:instrText xml:space="preserve"> PAGEREF _Toc37929238 \h </w:instrText>
+              <w:instrText xml:space="preserve"> PAGEREF _Toc37969699 \h </w:instrText>
             </w:r>
             <w:r>
               <w:rPr>
@@ -2290,7 +2435,7 @@
                 <w:noProof/>
                 <w:webHidden/>
               </w:rPr>
-              <w:t>8</w:t>
+              <w:t>9</w:t>
             </w:r>
             <w:r>
               <w:rPr>
@@ -2314,13 +2459,13 @@
               <w:szCs w:val="22"/>
             </w:rPr>
           </w:pPr>
-          <w:hyperlink w:anchor="_Toc37929239" w:history="1">
+          <w:hyperlink w:anchor="_Toc37969700" w:history="1">
             <w:r>
               <w:rPr>
                 <w:rStyle w:val="Hyperlink"/>
                 <w:noProof/>
               </w:rPr>
-              <w:t>5.2</w:t>
+              <w:t>6.2</w:t>
             </w:r>
             <w:r>
               <w:rPr>
@@ -2360,7 +2505,7 @@
                 <w:noProof/>
                 <w:webHidden/>
               </w:rPr>
-              <w:instrText xml:space="preserve"> PAGEREF _Toc37929239 \h </w:instrText>
+              <w:instrText xml:space="preserve"> PAGEREF _Toc37969700 \h </w:instrText>
             </w:r>
             <w:r>
               <w:rPr>
@@ -2380,7 +2525,7 @@
                 <w:noProof/>
                 <w:webHidden/>
               </w:rPr>
-              <w:t>8</w:t>
+              <w:t>9</w:t>
             </w:r>
             <w:r>
               <w:rPr>
@@ -2403,13 +2548,13 @@
               <w:szCs w:val="22"/>
             </w:rPr>
           </w:pPr>
-          <w:hyperlink w:anchor="_Toc37929240" w:history="1">
+          <w:hyperlink w:anchor="_Toc37969701" w:history="1">
             <w:r>
               <w:rPr>
                 <w:rStyle w:val="Hyperlink"/>
                 <w:noProof/>
               </w:rPr>
-              <w:t>6.0</w:t>
+              <w:t>7.0</w:t>
             </w:r>
             <w:r>
               <w:rPr>
@@ -2448,7 +2593,7 @@
                 <w:noProof/>
                 <w:webHidden/>
               </w:rPr>
-              <w:instrText xml:space="preserve"> PAGEREF _Toc37929240 \h </w:instrText>
+              <w:instrText xml:space="preserve"> PAGEREF _Toc37969701 \h </w:instrText>
             </w:r>
             <w:r>
               <w:rPr>
@@ -2468,7 +2613,7 @@
                 <w:noProof/>
                 <w:webHidden/>
               </w:rPr>
-              <w:t>9</w:t>
+              <w:t>10</w:t>
             </w:r>
             <w:r>
               <w:rPr>
@@ -2491,13 +2636,13 @@
               <w:szCs w:val="22"/>
             </w:rPr>
           </w:pPr>
-          <w:hyperlink w:anchor="_Toc37929241" w:history="1">
+          <w:hyperlink w:anchor="_Toc37969702" w:history="1">
             <w:r>
               <w:rPr>
                 <w:rStyle w:val="Hyperlink"/>
                 <w:noProof/>
               </w:rPr>
-              <w:t>7.0</w:t>
+              <w:t>8.0</w:t>
             </w:r>
             <w:r>
               <w:rPr>
@@ -2536,7 +2681,7 @@
                 <w:noProof/>
                 <w:webHidden/>
               </w:rPr>
-              <w:instrText xml:space="preserve"> PAGEREF _Toc37929241 \h </w:instrText>
+              <w:instrText xml:space="preserve"> PAGEREF _Toc37969702 \h </w:instrText>
             </w:r>
             <w:r>
               <w:rPr>
@@ -2556,7 +2701,7 @@
                 <w:noProof/>
                 <w:webHidden/>
               </w:rPr>
-              <w:t>10</w:t>
+              <w:t>11</w:t>
             </w:r>
             <w:r>
               <w:rPr>
@@ -2580,13 +2725,13 @@
               <w:szCs w:val="22"/>
             </w:rPr>
           </w:pPr>
-          <w:hyperlink w:anchor="_Toc37929242" w:history="1">
+          <w:hyperlink w:anchor="_Toc37969703" w:history="1">
             <w:r>
               <w:rPr>
                 <w:rStyle w:val="Hyperlink"/>
                 <w:noProof/>
               </w:rPr>
-              <w:t>7.1</w:t>
+              <w:t>8.1</w:t>
             </w:r>
             <w:r>
               <w:rPr>
@@ -2641,7 +2786,7 @@
                 <w:noProof/>
                 <w:webHidden/>
               </w:rPr>
-              <w:instrText xml:space="preserve"> PAGEREF _Toc37929242 \h </w:instrText>
+              <w:instrText xml:space="preserve"> PAGEREF _Toc37969703 \h </w:instrText>
             </w:r>
             <w:r>
               <w:rPr>
@@ -2661,7 +2806,7 @@
                 <w:noProof/>
                 <w:webHidden/>
               </w:rPr>
-              <w:t>10</w:t>
+              <w:t>11</w:t>
             </w:r>
             <w:r>
               <w:rPr>
@@ -2685,13 +2830,13 @@
               <w:szCs w:val="22"/>
             </w:rPr>
           </w:pPr>
-          <w:hyperlink w:anchor="_Toc37929243" w:history="1">
+          <w:hyperlink w:anchor="_Toc37969704" w:history="1">
             <w:r>
               <w:rPr>
                 <w:rStyle w:val="Hyperlink"/>
                 <w:noProof/>
               </w:rPr>
-              <w:t>7.2</w:t>
+              <w:t>8.2</w:t>
             </w:r>
             <w:r>
               <w:rPr>
@@ -2731,7 +2876,7 @@
                 <w:noProof/>
                 <w:webHidden/>
               </w:rPr>
-              <w:instrText xml:space="preserve"> PAGEREF _Toc37929243 \h </w:instrText>
+              <w:instrText xml:space="preserve"> PAGEREF _Toc37969704 \h </w:instrText>
             </w:r>
             <w:r>
               <w:rPr>
@@ -2751,7 +2896,7 @@
                 <w:noProof/>
                 <w:webHidden/>
               </w:rPr>
-              <w:t>12</w:t>
+              <w:t>13</w:t>
             </w:r>
             <w:r>
               <w:rPr>
@@ -2775,13 +2920,13 @@
               <w:szCs w:val="22"/>
             </w:rPr>
           </w:pPr>
-          <w:hyperlink w:anchor="_Toc37929244" w:history="1">
+          <w:hyperlink w:anchor="_Toc37969705" w:history="1">
             <w:r>
               <w:rPr>
                 <w:rStyle w:val="Hyperlink"/>
                 <w:noProof/>
               </w:rPr>
-              <w:t>7.3</w:t>
+              <w:t>8.3</w:t>
             </w:r>
             <w:r>
               <w:rPr>
@@ -2821,7 +2966,7 @@
                 <w:noProof/>
                 <w:webHidden/>
               </w:rPr>
-              <w:instrText xml:space="preserve"> PAGEREF _Toc37929244 \h </w:instrText>
+              <w:instrText xml:space="preserve"> PAGEREF _Toc37969705 \h </w:instrText>
             </w:r>
             <w:r>
               <w:rPr>
@@ -2841,7 +2986,7 @@
                 <w:noProof/>
                 <w:webHidden/>
               </w:rPr>
-              <w:t>14</w:t>
+              <w:t>15</w:t>
             </w:r>
             <w:r>
               <w:rPr>
@@ -2904,6 +3049,8 @@
           <w:cols w:space="720"/>
         </w:sectPr>
       </w:pPr>
+      <w:bookmarkStart w:id="0" w:name="_GoBack"/>
+      <w:bookmarkEnd w:id="0"/>
     </w:p>
     <w:p>
       <w:pPr>
@@ -2922,7 +3069,7 @@
       <w:pPr>
         <w:pStyle w:val="Heading1"/>
       </w:pPr>
-      <w:bookmarkStart w:id="2" w:name="_Toc37929223"/>
+      <w:bookmarkStart w:id="2" w:name="_Toc37969682"/>
       <w:r>
         <w:lastRenderedPageBreak/>
         <w:t>Introduction</w:t>
@@ -2955,7 +3102,7 @@
       <w:pPr>
         <w:pStyle w:val="Heading1"/>
       </w:pPr>
-      <w:bookmarkStart w:id="3" w:name="_Toc37929224"/>
+      <w:bookmarkStart w:id="3" w:name="_Toc37969683"/>
       <w:r>
         <w:lastRenderedPageBreak/>
         <w:t>Operating System</w:t>
@@ -3064,7 +3211,7 @@
       <w:pPr>
         <w:pStyle w:val="Heading2"/>
       </w:pPr>
-      <w:bookmarkStart w:id="4" w:name="_Toc37929225"/>
+      <w:bookmarkStart w:id="4" w:name="_Toc37969684"/>
       <w:r>
         <w:t>Confirmed Compatibility</w:t>
       </w:r>
@@ -3082,7 +3229,7 @@
       <w:pPr>
         <w:pStyle w:val="Heading2"/>
       </w:pPr>
-      <w:bookmarkStart w:id="5" w:name="_Toc37929226"/>
+      <w:bookmarkStart w:id="5" w:name="_Toc37969685"/>
       <w:r>
         <w:t xml:space="preserve">Assumed </w:t>
       </w:r>
@@ -3111,7 +3258,7 @@
       <w:pPr>
         <w:pStyle w:val="Heading2"/>
       </w:pPr>
-      <w:bookmarkStart w:id="6" w:name="_Toc37929227"/>
+      <w:bookmarkStart w:id="6" w:name="_Toc37969686"/>
       <w:r>
         <w:t xml:space="preserve">Not </w:t>
       </w:r>
@@ -3131,7 +3278,15 @@
         <w:t>, including</w:t>
       </w:r>
       <w:r>
-        <w:t xml:space="preserve"> macOS </w:t>
+        <w:t xml:space="preserve"> </w:t>
+      </w:r>
+      <w:proofErr w:type="spellStart"/>
+      <w:r>
+        <w:t>macOS</w:t>
+      </w:r>
+      <w:proofErr w:type="spellEnd"/>
+      <w:r>
+        <w:t xml:space="preserve"> </w:t>
       </w:r>
       <w:r>
         <w:t>(but it should not be too hard to support if necessary)</w:t>
@@ -3144,217 +3299,51 @@
       <w:pPr>
         <w:pStyle w:val="Heading1"/>
       </w:pPr>
-      <w:bookmarkStart w:id="7" w:name="_Toc37929228"/>
+      <w:bookmarkStart w:id="7" w:name="_Toc37969687"/>
       <w:r>
         <w:lastRenderedPageBreak/>
-        <w:t>Python</w:t>
+        <w:t>NI-VISA</w:t>
       </w:r>
       <w:bookmarkEnd w:id="7"/>
     </w:p>
     <w:p>
-      <w:pPr>
-        <w:ind w:left="720"/>
-      </w:pPr>
-      <w:r>
-        <w:t xml:space="preserve">PTCS </w:t>
-      </w:r>
-      <w:r>
-        <w:t>is compliant</w:t>
-      </w:r>
-      <w:r>
-        <w:t xml:space="preserve"> with</w:t>
-      </w:r>
-      <w:r>
-        <w:t xml:space="preserve"> </w:t>
-      </w:r>
-      <w:r>
-        <w:rPr>
-          <w:b/>
-          <w:i/>
-        </w:rPr>
-        <w:t>Python 3.7</w:t>
-      </w:r>
-      <w:r>
-        <w:t xml:space="preserve"> (cpython). This is the only version currently </w:t>
-      </w:r>
-      <w:r>
-        <w:t>supported.</w:t>
+      <w:r>
+        <w:t>In order for the python program to run, there needs to be some interface standards that implement all the different ports that an instrument could be connected to.</w:t>
       </w:r>
     </w:p>
     <w:p>
       <w:pPr>
         <w:pStyle w:val="Heading2"/>
       </w:pPr>
-      <w:bookmarkStart w:id="8" w:name="_Toc37929229"/>
+      <w:bookmarkStart w:id="8" w:name="_Toc37969688"/>
       <w:r>
         <w:t>Installation</w:t>
       </w:r>
       <w:bookmarkEnd w:id="8"/>
     </w:p>
     <w:p>
-      <w:pPr>
-        <w:pStyle w:val="ListParagraph"/>
-        <w:rPr>
-          <w:rFonts w:ascii="Times New Roman" w:hAnsi="Times New Roman"/>
-          <w:sz w:val="24"/>
-          <w:szCs w:val="24"/>
-        </w:rPr>
-      </w:pPr>
-      <w:r>
-        <w:rPr>
-          <w:rFonts w:ascii="Times New Roman" w:hAnsi="Times New Roman"/>
-          <w:sz w:val="24"/>
-          <w:szCs w:val="24"/>
-        </w:rPr>
-        <w:t>If a Python3</w:t>
-      </w:r>
-      <w:r>
-        <w:rPr>
-          <w:rFonts w:ascii="Times New Roman" w:hAnsi="Times New Roman"/>
-          <w:sz w:val="24"/>
-          <w:szCs w:val="24"/>
-        </w:rPr>
-        <w:t xml:space="preserve">.7 version is not </w:t>
-      </w:r>
-      <w:r>
-        <w:rPr>
-          <w:rFonts w:ascii="Times New Roman" w:hAnsi="Times New Roman"/>
-          <w:sz w:val="24"/>
-          <w:szCs w:val="24"/>
-        </w:rPr>
-        <w:t xml:space="preserve">already </w:t>
-      </w:r>
-      <w:r>
-        <w:rPr>
-          <w:rFonts w:ascii="Times New Roman" w:hAnsi="Times New Roman"/>
-          <w:sz w:val="24"/>
-          <w:szCs w:val="24"/>
-        </w:rPr>
-        <w:t>installed on your computer, follow these steps:</w:t>
-      </w:r>
-    </w:p>
-    <w:p>
-      <w:pPr>
-        <w:pStyle w:val="ListParagraph"/>
-        <w:numPr>
-          <w:ilvl w:val="0"/>
-          <w:numId w:val="3"/>
-        </w:numPr>
-        <w:rPr>
-          <w:rFonts w:ascii="Times New Roman" w:hAnsi="Times New Roman"/>
-          <w:sz w:val="24"/>
-          <w:szCs w:val="24"/>
-        </w:rPr>
-      </w:pPr>
-      <w:r>
-        <w:rPr>
-          <w:rFonts w:ascii="Times New Roman" w:hAnsi="Times New Roman"/>
-          <w:sz w:val="24"/>
-          <w:szCs w:val="24"/>
-        </w:rPr>
-        <w:t xml:space="preserve">Download the </w:t>
-      </w:r>
-      <w:r>
-        <w:rPr>
-          <w:rFonts w:ascii="Times New Roman" w:hAnsi="Times New Roman"/>
-          <w:sz w:val="24"/>
-          <w:szCs w:val="24"/>
-        </w:rPr>
-        <w:t>most current version on python 3</w:t>
-      </w:r>
-      <w:r>
-        <w:rPr>
-          <w:rFonts w:ascii="Times New Roman" w:hAnsi="Times New Roman"/>
-          <w:sz w:val="24"/>
-          <w:szCs w:val="24"/>
-        </w:rPr>
-        <w:t>.7. Currently the most recent version</w:t>
-      </w:r>
-      <w:r>
-        <w:rPr>
-          <w:rFonts w:ascii="Times New Roman" w:hAnsi="Times New Roman"/>
-          <w:sz w:val="24"/>
-          <w:szCs w:val="24"/>
-        </w:rPr>
-        <w:t xml:space="preserve"> is 3.7</w:t>
-      </w:r>
-      <w:r>
-        <w:rPr>
-          <w:rFonts w:ascii="Times New Roman" w:hAnsi="Times New Roman"/>
-          <w:sz w:val="24"/>
-          <w:szCs w:val="24"/>
-        </w:rPr>
-        <w:t>.</w:t>
-      </w:r>
-      <w:r>
-        <w:rPr>
-          <w:rFonts w:ascii="Times New Roman" w:hAnsi="Times New Roman"/>
-          <w:sz w:val="24"/>
-          <w:szCs w:val="24"/>
-        </w:rPr>
-        <w:t>4</w:t>
-      </w:r>
-      <w:r>
-        <w:rPr>
-          <w:rFonts w:ascii="Times New Roman" w:hAnsi="Times New Roman"/>
-          <w:sz w:val="24"/>
-          <w:szCs w:val="24"/>
-        </w:rPr>
-        <w:t>.</w:t>
-      </w:r>
-      <w:r>
-        <w:rPr>
-          <w:rFonts w:ascii="Times New Roman" w:hAnsi="Times New Roman"/>
-          <w:sz w:val="24"/>
-          <w:szCs w:val="24"/>
-        </w:rPr>
-        <w:t xml:space="preserve"> The download link is </w:t>
-      </w:r>
-      <w:hyperlink r:id="rId10" w:history="1">
+      <w:r>
+        <w:t xml:space="preserve">Go to </w:t>
+      </w:r>
+      <w:hyperlink r:id="rId10" w:anchor="329456" w:history="1">
         <w:r>
           <w:rPr>
             <w:rStyle w:val="Hyperlink"/>
-            <w:rFonts w:ascii="Times New Roman" w:hAnsi="Times New Roman"/>
-            <w:sz w:val="24"/>
-            <w:szCs w:val="24"/>
           </w:rPr>
-          <w:t>here</w:t>
+          <w:t>https://www.ni.com/en-us/support/downloads/drivers/download.ni-visa.html#329456</w:t>
         </w:r>
       </w:hyperlink>
       <w:r>
-        <w:rPr>
-          <w:rFonts w:ascii="Times New Roman" w:hAnsi="Times New Roman"/>
-          <w:sz w:val="24"/>
-          <w:szCs w:val="24"/>
-        </w:rPr>
-        <w:t xml:space="preserve">. If a new version has come out since this document’s creation, find and install the correct version for your operating system on </w:t>
-      </w:r>
-      <w:hyperlink r:id="rId11" w:history="1">
-        <w:r>
-          <w:rPr>
-            <w:rStyle w:val="Hyperlink"/>
-            <w:rFonts w:ascii="Times New Roman" w:hAnsi="Times New Roman"/>
-            <w:sz w:val="24"/>
-            <w:szCs w:val="24"/>
-          </w:rPr>
-          <w:t>this webpage</w:t>
-        </w:r>
-      </w:hyperlink>
-      <w:r>
-        <w:rPr>
-          <w:rFonts w:ascii="Times New Roman" w:hAnsi="Times New Roman"/>
-          <w:sz w:val="24"/>
-          <w:szCs w:val="24"/>
-        </w:rPr>
-        <w:t>.</w:t>
-      </w:r>
-      <w:r>
-        <w:rPr>
-          <w:rFonts w:ascii="Times New Roman" w:hAnsi="Times New Roman"/>
-          <w:sz w:val="24"/>
-          <w:szCs w:val="24"/>
-        </w:rPr>
-        <w:t xml:space="preserve"> On Windows 10/Server it will be the Windows x86-64 MSI installer.</w:t>
+        <w:t xml:space="preserve"> and download version 18.5 for Windows. All you have to change is </w:t>
+      </w:r>
+      <w:r>
+        <w:rPr>
+          <w:b/>
+        </w:rPr>
+        <w:t>Version</w:t>
+      </w:r>
+      <w:r>
+        <w:t xml:space="preserve"> the drop-down to 18.5</w:t>
       </w:r>
     </w:p>
     <w:tbl>
@@ -3404,6 +3393,387 @@
               </w:rPr>
               <w:drawing>
                 <wp:inline distT="0" distB="0" distL="0" distR="0">
+                  <wp:extent cx="5943600" cy="3164205"/>
+                  <wp:effectExtent l="0" t="0" r="0" b="0"/>
+                  <wp:docPr id="7" name="Picture 7"/>
+                  <wp:cNvGraphicFramePr>
+                    <a:graphicFrameLocks xmlns:a="http://schemas.openxmlformats.org/drawingml/2006/main" noChangeAspect="1"/>
+                  </wp:cNvGraphicFramePr>
+                  <a:graphic xmlns:a="http://schemas.openxmlformats.org/drawingml/2006/main">
+                    <a:graphicData uri="http://schemas.openxmlformats.org/drawingml/2006/picture">
+                      <pic:pic xmlns:pic="http://schemas.openxmlformats.org/drawingml/2006/picture">
+                        <pic:nvPicPr>
+                          <pic:cNvPr id="7" name="a.PNG"/>
+                          <pic:cNvPicPr/>
+                        </pic:nvPicPr>
+                        <pic:blipFill>
+                          <a:blip r:embed="rId11">
+                            <a:extLst>
+                              <a:ext uri="{28A0092B-C50C-407E-A947-70E740481C1C}">
+                                <a14:useLocalDpi xmlns:a14="http://schemas.microsoft.com/office/drawing/2010/main" val="0"/>
+                              </a:ext>
+                            </a:extLst>
+                          </a:blip>
+                          <a:stretch>
+                            <a:fillRect/>
+                          </a:stretch>
+                        </pic:blipFill>
+                        <pic:spPr>
+                          <a:xfrm>
+                            <a:off x="0" y="0"/>
+                            <a:ext cx="5943600" cy="3164205"/>
+                          </a:xfrm>
+                          <a:prstGeom prst="rect">
+                            <a:avLst/>
+                          </a:prstGeom>
+                        </pic:spPr>
+                      </pic:pic>
+                    </a:graphicData>
+                  </a:graphic>
+                </wp:inline>
+              </w:drawing>
+            </w:r>
+          </w:p>
+        </w:tc>
+      </w:tr>
+      <w:tr>
+        <w:trPr>
+          <w:jc w:val="center"/>
+        </w:trPr>
+        <w:tc>
+          <w:tcPr>
+            <w:tcW w:w="0" w:type="auto"/>
+          </w:tcPr>
+          <w:p>
+            <w:pPr>
+              <w:pStyle w:val="Figurecaption"/>
+            </w:pPr>
+            <w:r>
+              <w:t xml:space="preserve">Figure </w:t>
+            </w:r>
+            <w:r>
+              <w:t xml:space="preserve">: </w:t>
+            </w:r>
+            <w:r>
+              <w:t xml:space="preserve">Which </w:t>
+            </w:r>
+            <w:r>
+              <w:t>NI-VISA version to download</w:t>
+            </w:r>
+          </w:p>
+        </w:tc>
+      </w:tr>
+      <w:tr>
+        <w:trPr>
+          <w:jc w:val="center"/>
+        </w:trPr>
+        <w:tc>
+          <w:tcPr>
+            <w:tcW w:w="0" w:type="auto"/>
+          </w:tcPr>
+          <w:p>
+            <w:pPr>
+              <w:pStyle w:val="Caption"/>
+              <w:keepNext/>
+              <w:keepLines/>
+            </w:pPr>
+          </w:p>
+        </w:tc>
+      </w:tr>
+      <w:tr>
+        <w:trPr>
+          <w:jc w:val="center"/>
+        </w:trPr>
+        <w:tc>
+          <w:tcPr>
+            <w:tcW w:w="0" w:type="auto"/>
+          </w:tcPr>
+          <w:p>
+            <w:pPr>
+              <w:spacing w:after="0"/>
+              <w:jc w:val="left"/>
+            </w:pPr>
+          </w:p>
+        </w:tc>
+      </w:tr>
+    </w:tbl>
+    <w:p>
+      <w:r>
+        <w:t>Go through the whole installation with default settings.</w:t>
+      </w:r>
+    </w:p>
+    <w:p>
+      <w:pPr>
+        <w:pStyle w:val="Heading1"/>
+      </w:pPr>
+      <w:bookmarkStart w:id="9" w:name="_Toc37969689"/>
+      <w:r>
+        <w:lastRenderedPageBreak/>
+        <w:t>Python</w:t>
+      </w:r>
+      <w:bookmarkEnd w:id="9"/>
+    </w:p>
+    <w:p>
+      <w:pPr>
+        <w:ind w:left="720"/>
+      </w:pPr>
+      <w:r>
+        <w:t xml:space="preserve">PTCS </w:t>
+      </w:r>
+      <w:r>
+        <w:t>is compliant</w:t>
+      </w:r>
+      <w:r>
+        <w:t xml:space="preserve"> with</w:t>
+      </w:r>
+      <w:r>
+        <w:t xml:space="preserve"> </w:t>
+      </w:r>
+      <w:r>
+        <w:rPr>
+          <w:b/>
+          <w:i/>
+        </w:rPr>
+        <w:t>Python 3.7</w:t>
+      </w:r>
+      <w:r>
+        <w:t xml:space="preserve"> (</w:t>
+      </w:r>
+      <w:proofErr w:type="spellStart"/>
+      <w:r>
+        <w:t>cpython</w:t>
+      </w:r>
+      <w:proofErr w:type="spellEnd"/>
+      <w:r>
+        <w:t xml:space="preserve">). This is the only version currently </w:t>
+      </w:r>
+      <w:r>
+        <w:t>supported.</w:t>
+      </w:r>
+    </w:p>
+    <w:p>
+      <w:pPr>
+        <w:pStyle w:val="Heading2"/>
+      </w:pPr>
+      <w:bookmarkStart w:id="10" w:name="_Toc37969690"/>
+      <w:r>
+        <w:t>Installation</w:t>
+      </w:r>
+      <w:bookmarkEnd w:id="10"/>
+    </w:p>
+    <w:p>
+      <w:pPr>
+        <w:pStyle w:val="ListParagraph"/>
+        <w:rPr>
+          <w:rFonts w:ascii="Times New Roman" w:hAnsi="Times New Roman"/>
+          <w:sz w:val="24"/>
+          <w:szCs w:val="24"/>
+        </w:rPr>
+      </w:pPr>
+      <w:r>
+        <w:rPr>
+          <w:rFonts w:ascii="Times New Roman" w:hAnsi="Times New Roman"/>
+          <w:sz w:val="24"/>
+          <w:szCs w:val="24"/>
+        </w:rPr>
+        <w:t>If a Python3</w:t>
+      </w:r>
+      <w:r>
+        <w:rPr>
+          <w:rFonts w:ascii="Times New Roman" w:hAnsi="Times New Roman"/>
+          <w:sz w:val="24"/>
+          <w:szCs w:val="24"/>
+        </w:rPr>
+        <w:t xml:space="preserve">.7 version is not </w:t>
+      </w:r>
+      <w:r>
+        <w:rPr>
+          <w:rFonts w:ascii="Times New Roman" w:hAnsi="Times New Roman"/>
+          <w:sz w:val="24"/>
+          <w:szCs w:val="24"/>
+        </w:rPr>
+        <w:t xml:space="preserve">already </w:t>
+      </w:r>
+      <w:r>
+        <w:rPr>
+          <w:rFonts w:ascii="Times New Roman" w:hAnsi="Times New Roman"/>
+          <w:sz w:val="24"/>
+          <w:szCs w:val="24"/>
+        </w:rPr>
+        <w:t>installed on your computer, follow these steps:</w:t>
+      </w:r>
+    </w:p>
+    <w:p>
+      <w:pPr>
+        <w:pStyle w:val="ListParagraph"/>
+        <w:numPr>
+          <w:ilvl w:val="0"/>
+          <w:numId w:val="3"/>
+        </w:numPr>
+        <w:rPr>
+          <w:rFonts w:ascii="Times New Roman" w:hAnsi="Times New Roman"/>
+          <w:sz w:val="24"/>
+          <w:szCs w:val="24"/>
+        </w:rPr>
+      </w:pPr>
+      <w:r>
+        <w:rPr>
+          <w:rFonts w:ascii="Times New Roman" w:hAnsi="Times New Roman"/>
+          <w:sz w:val="24"/>
+          <w:szCs w:val="24"/>
+        </w:rPr>
+        <w:t xml:space="preserve">Download the </w:t>
+      </w:r>
+      <w:r>
+        <w:rPr>
+          <w:rFonts w:ascii="Times New Roman" w:hAnsi="Times New Roman"/>
+          <w:sz w:val="24"/>
+          <w:szCs w:val="24"/>
+        </w:rPr>
+        <w:t>most current version on python 3</w:t>
+      </w:r>
+      <w:r>
+        <w:rPr>
+          <w:rFonts w:ascii="Times New Roman" w:hAnsi="Times New Roman"/>
+          <w:sz w:val="24"/>
+          <w:szCs w:val="24"/>
+        </w:rPr>
+        <w:t>.7. Currently the most recent version</w:t>
+      </w:r>
+      <w:r>
+        <w:rPr>
+          <w:rFonts w:ascii="Times New Roman" w:hAnsi="Times New Roman"/>
+          <w:sz w:val="24"/>
+          <w:szCs w:val="24"/>
+        </w:rPr>
+        <w:t xml:space="preserve"> is 3.7</w:t>
+      </w:r>
+      <w:r>
+        <w:rPr>
+          <w:rFonts w:ascii="Times New Roman" w:hAnsi="Times New Roman"/>
+          <w:sz w:val="24"/>
+          <w:szCs w:val="24"/>
+        </w:rPr>
+        <w:t>.</w:t>
+      </w:r>
+      <w:r>
+        <w:rPr>
+          <w:rFonts w:ascii="Times New Roman" w:hAnsi="Times New Roman"/>
+          <w:sz w:val="24"/>
+          <w:szCs w:val="24"/>
+        </w:rPr>
+        <w:t>4</w:t>
+      </w:r>
+      <w:r>
+        <w:rPr>
+          <w:rFonts w:ascii="Times New Roman" w:hAnsi="Times New Roman"/>
+          <w:sz w:val="24"/>
+          <w:szCs w:val="24"/>
+        </w:rPr>
+        <w:t>.</w:t>
+      </w:r>
+      <w:r>
+        <w:rPr>
+          <w:rFonts w:ascii="Times New Roman" w:hAnsi="Times New Roman"/>
+          <w:sz w:val="24"/>
+          <w:szCs w:val="24"/>
+        </w:rPr>
+        <w:t xml:space="preserve"> The download link is </w:t>
+      </w:r>
+      <w:hyperlink r:id="rId12" w:history="1">
+        <w:r>
+          <w:rPr>
+            <w:rStyle w:val="Hyperlink"/>
+            <w:rFonts w:ascii="Times New Roman" w:hAnsi="Times New Roman"/>
+            <w:sz w:val="24"/>
+            <w:szCs w:val="24"/>
+          </w:rPr>
+          <w:t>here</w:t>
+        </w:r>
+      </w:hyperlink>
+      <w:r>
+        <w:rPr>
+          <w:rFonts w:ascii="Times New Roman" w:hAnsi="Times New Roman"/>
+          <w:sz w:val="24"/>
+          <w:szCs w:val="24"/>
+        </w:rPr>
+        <w:t xml:space="preserve">. If a new version has come out since this document’s creation, find and install the correct version for your operating system on </w:t>
+      </w:r>
+      <w:hyperlink r:id="rId13" w:history="1">
+        <w:r>
+          <w:rPr>
+            <w:rStyle w:val="Hyperlink"/>
+            <w:rFonts w:ascii="Times New Roman" w:hAnsi="Times New Roman"/>
+            <w:sz w:val="24"/>
+            <w:szCs w:val="24"/>
+          </w:rPr>
+          <w:t>this webpage</w:t>
+        </w:r>
+      </w:hyperlink>
+      <w:r>
+        <w:rPr>
+          <w:rFonts w:ascii="Times New Roman" w:hAnsi="Times New Roman"/>
+          <w:sz w:val="24"/>
+          <w:szCs w:val="24"/>
+        </w:rPr>
+        <w:t>.</w:t>
+      </w:r>
+      <w:r>
+        <w:rPr>
+          <w:rFonts w:ascii="Times New Roman" w:hAnsi="Times New Roman"/>
+          <w:sz w:val="24"/>
+          <w:szCs w:val="24"/>
+        </w:rPr>
+        <w:t xml:space="preserve"> On Windows 10/Server it will be the Windows x86-64 MSI installer.</w:t>
+      </w:r>
+    </w:p>
+    <w:tbl>
+      <w:tblPr>
+        <w:tblW w:w="9576" w:type="dxa"/>
+        <w:jc w:val="center"/>
+        <w:tblLook w:val="0000" w:firstRow="0" w:lastRow="0" w:firstColumn="0" w:lastColumn="0" w:noHBand="0" w:noVBand="0"/>
+      </w:tblPr>
+      <w:tblGrid>
+        <w:gridCol w:w="9576"/>
+      </w:tblGrid>
+      <w:tr>
+        <w:trPr>
+          <w:jc w:val="center"/>
+        </w:trPr>
+        <w:tc>
+          <w:tcPr>
+            <w:tcW w:w="0" w:type="auto"/>
+          </w:tcPr>
+          <w:p>
+            <w:pPr>
+              <w:pStyle w:val="Caption"/>
+              <w:keepNext/>
+              <w:keepLines/>
+            </w:pPr>
+          </w:p>
+        </w:tc>
+      </w:tr>
+      <w:tr>
+        <w:trPr>
+          <w:jc w:val="center"/>
+        </w:trPr>
+        <w:tc>
+          <w:tcPr>
+            <w:tcW w:w="0" w:type="auto"/>
+            <w:vAlign w:val="center"/>
+          </w:tcPr>
+          <w:p>
+            <w:pPr>
+              <w:keepNext/>
+              <w:keepLines/>
+              <w:jc w:val="center"/>
+            </w:pPr>
+            <w:r>
+              <w:rPr>
+                <w:noProof/>
+              </w:rPr>
+              <w:drawing>
+                <wp:inline distT="0" distB="0" distL="0" distR="0">
                   <wp:extent cx="5943600" cy="2456180"/>
                   <wp:effectExtent l="0" t="0" r="0" b="1270"/>
                   <wp:docPr id="6" name="Picture 6"/>
@@ -3418,7 +3788,7 @@
                           <pic:cNvPicPr/>
                         </pic:nvPicPr>
                         <pic:blipFill>
-                          <a:blip r:embed="rId12">
+                          <a:blip r:embed="rId14">
                             <a:extLst>
                               <a:ext uri="{28A0092B-C50C-407E-A947-70E740481C1C}">
                                 <a14:useLocalDpi xmlns:a14="http://schemas.microsoft.com/office/drawing/2010/main" val="0"/>
@@ -3596,9 +3966,9 @@
                   <o:lock v:ext="edit" aspectratio="t"/>
                 </v:shapetype>
                 <v:shape id="_x0000_i1025" type="#_x0000_t75" style="width:330.75pt;height:201.75pt" o:ole="">
-                  <v:imagedata r:id="rId13" o:title=""/>
+                  <v:imagedata r:id="rId15" o:title=""/>
                 </v:shape>
-                <o:OLEObject Type="Embed" ProgID="PBrush" ShapeID="_x0000_i1025" DrawAspect="Content" ObjectID="_1648541966" r:id="rId14"/>
+                <o:OLEObject Type="Embed" ProgID="PBrush" ShapeID="_x0000_i1025" DrawAspect="Content" ObjectID="_1648582467" r:id="rId16"/>
               </w:object>
             </w:r>
           </w:p>
@@ -3781,7 +4151,7 @@
                           <pic:cNvPicPr/>
                         </pic:nvPicPr>
                         <pic:blipFill>
-                          <a:blip r:embed="rId15"/>
+                          <a:blip r:embed="rId17"/>
                           <a:stretch>
                             <a:fillRect/>
                           </a:stretch>
@@ -3963,22 +4333,22 @@
       <w:pPr>
         <w:pStyle w:val="Heading1"/>
       </w:pPr>
-      <w:bookmarkStart w:id="9" w:name="_Toc37929230"/>
+      <w:bookmarkStart w:id="11" w:name="_Toc37969691"/>
       <w:r>
         <w:lastRenderedPageBreak/>
         <w:t>Installing PTCS itself</w:t>
       </w:r>
-      <w:bookmarkEnd w:id="9"/>
+      <w:bookmarkEnd w:id="11"/>
     </w:p>
     <w:p>
       <w:pPr>
         <w:pStyle w:val="Heading2"/>
       </w:pPr>
-      <w:bookmarkStart w:id="10" w:name="_Toc37929231"/>
+      <w:bookmarkStart w:id="12" w:name="_Toc37969692"/>
       <w:r>
         <w:t>Accessing the software from a computer’s Desktop</w:t>
       </w:r>
-      <w:bookmarkEnd w:id="10"/>
+      <w:bookmarkEnd w:id="12"/>
     </w:p>
     <w:p>
       <w:pPr>
@@ -3996,11 +4366,11 @@
       <w:pPr>
         <w:pStyle w:val="Heading3"/>
       </w:pPr>
-      <w:bookmarkStart w:id="11" w:name="_Toc37929232"/>
+      <w:bookmarkStart w:id="13" w:name="_Toc37969693"/>
       <w:r>
         <w:t>Download the code</w:t>
       </w:r>
-      <w:bookmarkEnd w:id="11"/>
+      <w:bookmarkEnd w:id="13"/>
     </w:p>
     <w:p>
       <w:pPr>
@@ -4013,7 +4383,7 @@
       <w:r>
         <w:t xml:space="preserve">The code needs to be downloaded this </w:t>
       </w:r>
-      <w:hyperlink r:id="rId16" w:history="1">
+      <w:hyperlink r:id="rId18" w:history="1">
         <w:r>
           <w:rPr>
             <w:rStyle w:val="Hyperlink"/>
@@ -4102,7 +4472,7 @@
                           <pic:cNvPicPr/>
                         </pic:nvPicPr>
                         <pic:blipFill>
-                          <a:blip r:embed="rId17">
+                          <a:blip r:embed="rId19">
                             <a:extLst>
                               <a:ext uri="{28A0092B-C50C-407E-A947-70E740481C1C}">
                                 <a14:useLocalDpi xmlns:a14="http://schemas.microsoft.com/office/drawing/2010/main" val="0"/>
@@ -4186,11 +4556,11 @@
       <w:pPr>
         <w:pStyle w:val="Heading3"/>
       </w:pPr>
-      <w:bookmarkStart w:id="12" w:name="_Toc37929233"/>
+      <w:bookmarkStart w:id="14" w:name="_Toc37969694"/>
       <w:r>
         <w:t>Unzip the code</w:t>
       </w:r>
-      <w:bookmarkEnd w:id="12"/>
+      <w:bookmarkEnd w:id="14"/>
     </w:p>
     <w:p>
       <w:pPr>
@@ -4273,7 +4643,7 @@
                           <pic:cNvPicPr/>
                         </pic:nvPicPr>
                         <pic:blipFill>
-                          <a:blip r:embed="rId18">
+                          <a:blip r:embed="rId20">
                             <a:extLst>
                               <a:ext uri="{28A0092B-C50C-407E-A947-70E740481C1C}">
                                 <a14:useLocalDpi xmlns:a14="http://schemas.microsoft.com/office/drawing/2010/main" val="0"/>
@@ -4357,11 +4727,11 @@
       <w:pPr>
         <w:pStyle w:val="Heading3"/>
       </w:pPr>
-      <w:bookmarkStart w:id="13" w:name="_Toc37929234"/>
+      <w:bookmarkStart w:id="15" w:name="_Toc37969695"/>
       <w:r>
         <w:t>Move the code</w:t>
       </w:r>
-      <w:bookmarkEnd w:id="13"/>
+      <w:bookmarkEnd w:id="15"/>
     </w:p>
     <w:p>
       <w:pPr>
@@ -4399,11 +4769,11 @@
       <w:pPr>
         <w:pStyle w:val="Heading3"/>
       </w:pPr>
-      <w:bookmarkStart w:id="14" w:name="_Toc37929235"/>
+      <w:bookmarkStart w:id="16" w:name="_Toc37969696"/>
       <w:r>
         <w:t>Create a shortcut</w:t>
       </w:r>
-      <w:bookmarkEnd w:id="14"/>
+      <w:bookmarkEnd w:id="16"/>
     </w:p>
     <w:p>
       <w:pPr>
@@ -4412,6 +4782,7 @@
       <w:r>
         <w:t xml:space="preserve">Open the moved folder and right click on the file named </w:t>
       </w:r>
+      <w:proofErr w:type="spellStart"/>
       <w:r>
         <w:rPr>
           <w:b/>
@@ -4426,6 +4797,7 @@
         </w:rPr>
         <w:t>.pyw</w:t>
       </w:r>
+      <w:proofErr w:type="spellEnd"/>
       <w:r>
         <w:t xml:space="preserve"> and select </w:t>
       </w:r>
@@ -4441,12 +4813,12 @@
       <w:pPr>
         <w:pStyle w:val="Heading3"/>
       </w:pPr>
-      <w:bookmarkStart w:id="15" w:name="_Toc37929236"/>
+      <w:bookmarkStart w:id="17" w:name="_Toc37969697"/>
       <w:r>
         <w:lastRenderedPageBreak/>
         <w:t>Rename the Shortcut</w:t>
       </w:r>
-      <w:bookmarkEnd w:id="15"/>
+      <w:bookmarkEnd w:id="17"/>
     </w:p>
     <w:p>
       <w:pPr>
@@ -4480,28 +4852,28 @@
       <w:pPr>
         <w:pStyle w:val="Heading1"/>
       </w:pPr>
-      <w:bookmarkStart w:id="16" w:name="_Toc37929237"/>
+      <w:bookmarkStart w:id="18" w:name="_Toc37969698"/>
       <w:r>
         <w:lastRenderedPageBreak/>
         <w:t>Dependency package installation</w:t>
       </w:r>
-      <w:bookmarkEnd w:id="16"/>
+      <w:bookmarkEnd w:id="18"/>
     </w:p>
     <w:p>
       <w:pPr>
         <w:pStyle w:val="Heading2"/>
       </w:pPr>
-      <w:bookmarkStart w:id="17" w:name="_Toc37929238"/>
+      <w:bookmarkStart w:id="19" w:name="_Toc37969699"/>
       <w:r>
         <w:t>Pip</w:t>
       </w:r>
-      <w:bookmarkEnd w:id="17"/>
+      <w:bookmarkEnd w:id="19"/>
     </w:p>
     <w:p>
       <w:pPr>
         <w:ind w:firstLine="720"/>
       </w:pPr>
-      <w:hyperlink r:id="rId19" w:history="1">
+      <w:hyperlink r:id="rId21" w:history="1">
         <w:r>
           <w:rPr>
             <w:rStyle w:val="Hyperlink"/>
@@ -4523,11 +4895,11 @@
       <w:pPr>
         <w:pStyle w:val="Heading2"/>
       </w:pPr>
-      <w:bookmarkStart w:id="18" w:name="_Toc37929239"/>
+      <w:bookmarkStart w:id="20" w:name="_Toc37969700"/>
       <w:r>
         <w:t>Using pip</w:t>
       </w:r>
-      <w:bookmarkEnd w:id="18"/>
+      <w:bookmarkEnd w:id="20"/>
     </w:p>
     <w:p>
       <w:pPr>
@@ -4595,13 +4967,23 @@
           <w:szCs w:val="24"/>
         </w:rPr>
       </w:pPr>
+      <w:proofErr w:type="spellStart"/>
       <w:r>
         <w:rPr>
           <w:rFonts w:ascii="Times New Roman" w:hAnsi="Times New Roman"/>
           <w:sz w:val="24"/>
           <w:szCs w:val="24"/>
         </w:rPr>
-        <w:t>wxPython – 4.0.7</w:t>
+        <w:t>wxPython</w:t>
+      </w:r>
+      <w:proofErr w:type="spellEnd"/>
+      <w:r>
+        <w:rPr>
+          <w:rFonts w:ascii="Times New Roman" w:hAnsi="Times New Roman"/>
+          <w:sz w:val="24"/>
+          <w:szCs w:val="24"/>
+        </w:rPr>
+        <w:t xml:space="preserve"> – 4.0.7</w:t>
       </w:r>
     </w:p>
     <w:p>
@@ -4636,32 +5018,52 @@
           <w:szCs w:val="24"/>
         </w:rPr>
       </w:pPr>
+      <w:proofErr w:type="spellStart"/>
       <w:r>
         <w:rPr>
           <w:rFonts w:ascii="Times New Roman" w:hAnsi="Times New Roman"/>
           <w:sz w:val="24"/>
           <w:szCs w:val="24"/>
         </w:rPr>
-        <w:t>pyVISA – 1.9.1</w:t>
-      </w:r>
-    </w:p>
-    <w:p>
-      <w:pPr>
-        <w:pStyle w:val="ListParagraph"/>
-        <w:ind w:left="1800"/>
+        <w:t>pyVISA</w:t>
+      </w:r>
+      <w:proofErr w:type="spellEnd"/>
+      <w:r>
         <w:rPr>
           <w:rFonts w:ascii="Times New Roman" w:hAnsi="Times New Roman"/>
           <w:sz w:val="24"/>
           <w:szCs w:val="24"/>
         </w:rPr>
-      </w:pPr>
-      <w:r>
+        <w:t xml:space="preserve"> – 1.9.1</w:t>
+      </w:r>
+    </w:p>
+    <w:p>
+      <w:pPr>
+        <w:pStyle w:val="ListParagraph"/>
+        <w:ind w:left="1800"/>
         <w:rPr>
           <w:rFonts w:ascii="Times New Roman" w:hAnsi="Times New Roman"/>
           <w:sz w:val="24"/>
           <w:szCs w:val="24"/>
         </w:rPr>
-        <w:t>enables interaction with instruments through python</w:t>
+      </w:pPr>
+      <w:proofErr w:type="gramStart"/>
+      <w:r>
+        <w:rPr>
+          <w:rFonts w:ascii="Times New Roman" w:hAnsi="Times New Roman"/>
+          <w:sz w:val="24"/>
+          <w:szCs w:val="24"/>
+        </w:rPr>
+        <w:t>enables</w:t>
+      </w:r>
+      <w:proofErr w:type="gramEnd"/>
+      <w:r>
+        <w:rPr>
+          <w:rFonts w:ascii="Times New Roman" w:hAnsi="Times New Roman"/>
+          <w:sz w:val="24"/>
+          <w:szCs w:val="24"/>
+        </w:rPr>
+        <w:t xml:space="preserve"> interaction with instruments through python</w:t>
       </w:r>
     </w:p>
     <w:p>
@@ -4696,13 +5098,23 @@
           <w:szCs w:val="24"/>
         </w:rPr>
       </w:pPr>
+      <w:proofErr w:type="gramStart"/>
       <w:r>
         <w:rPr>
           <w:rFonts w:ascii="Times New Roman" w:hAnsi="Times New Roman"/>
           <w:sz w:val="24"/>
           <w:szCs w:val="24"/>
         </w:rPr>
-        <w:t>utilities for using the “with” statement in python</w:t>
+        <w:t>utilities</w:t>
+      </w:r>
+      <w:proofErr w:type="gramEnd"/>
+      <w:r>
+        <w:rPr>
+          <w:rFonts w:ascii="Times New Roman" w:hAnsi="Times New Roman"/>
+          <w:sz w:val="24"/>
+          <w:szCs w:val="24"/>
+        </w:rPr>
+        <w:t xml:space="preserve"> for using the “with” statement in python</w:t>
       </w:r>
       <w:r>
         <w:rPr>
@@ -4734,13 +5146,23 @@
           <w:szCs w:val="24"/>
         </w:rPr>
       </w:pPr>
+      <w:proofErr w:type="spellStart"/>
       <w:r>
         <w:rPr>
           <w:rFonts w:ascii="Times New Roman" w:hAnsi="Times New Roman"/>
           <w:sz w:val="24"/>
           <w:szCs w:val="24"/>
         </w:rPr>
-        <w:t>matplotlib – 3.1.2</w:t>
+        <w:t>matplotlib</w:t>
+      </w:r>
+      <w:proofErr w:type="spellEnd"/>
+      <w:r>
+        <w:rPr>
+          <w:rFonts w:ascii="Times New Roman" w:hAnsi="Times New Roman"/>
+          <w:sz w:val="24"/>
+          <w:szCs w:val="24"/>
+        </w:rPr>
+        <w:t xml:space="preserve"> – 3.1.2</w:t>
       </w:r>
     </w:p>
     <w:p>
@@ -4754,13 +5176,23 @@
           <w:szCs w:val="24"/>
         </w:rPr>
       </w:pPr>
+      <w:proofErr w:type="gramStart"/>
       <w:r>
         <w:rPr>
           <w:rFonts w:ascii="Times New Roman" w:hAnsi="Times New Roman"/>
           <w:sz w:val="24"/>
           <w:szCs w:val="24"/>
         </w:rPr>
-        <w:t xml:space="preserve">creates graphs </w:t>
+        <w:t>creates</w:t>
+      </w:r>
+      <w:proofErr w:type="gramEnd"/>
+      <w:r>
+        <w:rPr>
+          <w:rFonts w:ascii="Times New Roman" w:hAnsi="Times New Roman"/>
+          <w:sz w:val="24"/>
+          <w:szCs w:val="24"/>
+        </w:rPr>
+        <w:t xml:space="preserve"> graphs </w:t>
       </w:r>
       <w:r>
         <w:rPr>
@@ -4819,13 +5251,23 @@
           <w:szCs w:val="24"/>
         </w:rPr>
       </w:pPr>
+      <w:proofErr w:type="gramStart"/>
       <w:r>
         <w:rPr>
           <w:rFonts w:ascii="Times New Roman" w:hAnsi="Times New Roman"/>
           <w:sz w:val="24"/>
           <w:szCs w:val="24"/>
         </w:rPr>
-        <w:t>ability to interact with windows specific operating system services (we are using to connect with the Agilent logic analyzer</w:t>
+        <w:t>ability</w:t>
+      </w:r>
+      <w:proofErr w:type="gramEnd"/>
+      <w:r>
+        <w:rPr>
+          <w:rFonts w:ascii="Times New Roman" w:hAnsi="Times New Roman"/>
+          <w:sz w:val="24"/>
+          <w:szCs w:val="24"/>
+        </w:rPr>
+        <w:t xml:space="preserve"> to interact with windows specific operating system services (we are using to connect with the Agilent logic analyzer</w:t>
       </w:r>
       <w:r>
         <w:rPr>
@@ -4857,32 +5299,72 @@
           <w:szCs w:val="24"/>
         </w:rPr>
       </w:pPr>
+      <w:proofErr w:type="spellStart"/>
       <w:r>
         <w:rPr>
           <w:rFonts w:ascii="Times New Roman" w:hAnsi="Times New Roman"/>
           <w:sz w:val="24"/>
           <w:szCs w:val="24"/>
         </w:rPr>
-        <w:t>jsonschema – 3.0.1</w:t>
-      </w:r>
-    </w:p>
-    <w:p>
-      <w:pPr>
-        <w:pStyle w:val="ListParagraph"/>
-        <w:ind w:left="1800"/>
+        <w:t>jsonschema</w:t>
+      </w:r>
+      <w:proofErr w:type="spellEnd"/>
+      <w:r>
         <w:rPr>
           <w:rFonts w:ascii="Times New Roman" w:hAnsi="Times New Roman"/>
           <w:sz w:val="24"/>
           <w:szCs w:val="24"/>
         </w:rPr>
-      </w:pPr>
-      <w:r>
+        <w:t xml:space="preserve"> – 3.0.1</w:t>
+      </w:r>
+    </w:p>
+    <w:p>
+      <w:pPr>
+        <w:pStyle w:val="ListParagraph"/>
+        <w:ind w:left="1800"/>
         <w:rPr>
           <w:rFonts w:ascii="Times New Roman" w:hAnsi="Times New Roman"/>
           <w:sz w:val="24"/>
           <w:szCs w:val="24"/>
         </w:rPr>
-        <w:t>lets a format be specified on top of the json file format</w:t>
+      </w:pPr>
+      <w:proofErr w:type="spellStart"/>
+      <w:proofErr w:type="gramStart"/>
+      <w:r>
+        <w:rPr>
+          <w:rFonts w:ascii="Times New Roman" w:hAnsi="Times New Roman"/>
+          <w:sz w:val="24"/>
+          <w:szCs w:val="24"/>
+        </w:rPr>
+        <w:t>lets</w:t>
+      </w:r>
+      <w:proofErr w:type="spellEnd"/>
+      <w:proofErr w:type="gramEnd"/>
+      <w:r>
+        <w:rPr>
+          <w:rFonts w:ascii="Times New Roman" w:hAnsi="Times New Roman"/>
+          <w:sz w:val="24"/>
+          <w:szCs w:val="24"/>
+        </w:rPr>
+        <w:t xml:space="preserve"> a format be specified on top of the </w:t>
+      </w:r>
+      <w:proofErr w:type="spellStart"/>
+      <w:r>
+        <w:rPr>
+          <w:rFonts w:ascii="Times New Roman" w:hAnsi="Times New Roman"/>
+          <w:sz w:val="24"/>
+          <w:szCs w:val="24"/>
+        </w:rPr>
+        <w:t>json</w:t>
+      </w:r>
+      <w:proofErr w:type="spellEnd"/>
+      <w:r>
+        <w:rPr>
+          <w:rFonts w:ascii="Times New Roman" w:hAnsi="Times New Roman"/>
+          <w:sz w:val="24"/>
+          <w:szCs w:val="24"/>
+        </w:rPr>
+        <w:t xml:space="preserve"> file format</w:t>
       </w:r>
     </w:p>
     <w:p>
@@ -4915,12 +5397,12 @@
       <w:pPr>
         <w:pStyle w:val="Heading1"/>
       </w:pPr>
-      <w:bookmarkStart w:id="19" w:name="_Toc37929240"/>
+      <w:bookmarkStart w:id="21" w:name="_Toc37969701"/>
       <w:r>
         <w:lastRenderedPageBreak/>
         <w:t>See if the Program Runs</w:t>
       </w:r>
-      <w:bookmarkEnd w:id="19"/>
+      <w:bookmarkEnd w:id="21"/>
     </w:p>
     <w:p>
       <w:pPr>
@@ -4944,7 +5426,15 @@
         <w:t xml:space="preserve"> after 10 seconds, there may be an issue. Have a developer look at the issue.</w:t>
       </w:r>
       <w:r>
-        <w:t xml:space="preserve"> If you are on Blackdog, it may be the case that the program is opening with the wrong version of Python. Specify the program </w:t>
+        <w:t xml:space="preserve"> If you are on </w:t>
+      </w:r>
+      <w:proofErr w:type="spellStart"/>
+      <w:r>
+        <w:t>Blackdog</w:t>
+      </w:r>
+      <w:proofErr w:type="spellEnd"/>
+      <w:r>
+        <w:t xml:space="preserve">, it may be the case that the program is opening with the wrong version of Python. Specify the program </w:t>
       </w:r>
       <w:r>
         <w:t>C:\Python27</w:t>
@@ -4982,22 +5472,23 @@
       <w:pPr>
         <w:pStyle w:val="Heading1"/>
       </w:pPr>
-      <w:bookmarkStart w:id="20" w:name="_Toc37929241"/>
+      <w:bookmarkStart w:id="22" w:name="_Toc37969702"/>
       <w:r>
         <w:lastRenderedPageBreak/>
         <w:t>Appendix: PTCS Codebase README file</w:t>
       </w:r>
-      <w:bookmarkEnd w:id="20"/>
+      <w:bookmarkEnd w:id="22"/>
     </w:p>
     <w:p>
       <w:pPr>
         <w:pStyle w:val="Heading2"/>
       </w:pPr>
-      <w:bookmarkStart w:id="21" w:name="what-is-ptcs"/>
-      <w:bookmarkStart w:id="22" w:name="_Toc37929242"/>
+      <w:bookmarkStart w:id="23" w:name="what-is-ptcs"/>
+      <w:bookmarkStart w:id="24" w:name="_Toc37969703"/>
       <w:r>
         <w:t xml:space="preserve">What is </w:t>
       </w:r>
+      <w:proofErr w:type="gramStart"/>
       <w:r>
         <w:rPr>
           <w:i/>
@@ -5007,8 +5498,9 @@
       <w:r>
         <w:t xml:space="preserve"> ?</w:t>
       </w:r>
-      <w:bookmarkEnd w:id="21"/>
-      <w:bookmarkEnd w:id="22"/>
+      <w:bookmarkEnd w:id="23"/>
+      <w:bookmarkEnd w:id="24"/>
+      <w:proofErr w:type="gramEnd"/>
     </w:p>
     <w:p>
       <w:pPr>
@@ -5030,12 +5522,12 @@
       <w:pPr>
         <w:pStyle w:val="Heading4"/>
       </w:pPr>
-      <w:bookmarkStart w:id="23" w:name="features-of-ptcs"/>
+      <w:bookmarkStart w:id="25" w:name="features-of-ptcs"/>
       <w:r>
         <w:lastRenderedPageBreak/>
         <w:t>Features of PTCS</w:t>
       </w:r>
-      <w:bookmarkEnd w:id="23"/>
+      <w:bookmarkEnd w:id="25"/>
     </w:p>
     <w:p>
       <w:pPr>
@@ -5080,12 +5572,12 @@
       <w:pPr>
         <w:pStyle w:val="Heading4"/>
       </w:pPr>
-      <w:bookmarkStart w:id="24" w:name="where-can-i-get-ptcs"/>
+      <w:bookmarkStart w:id="26" w:name="where-can-i-get-ptcs"/>
       <w:r>
         <w:lastRenderedPageBreak/>
         <w:t>Where Can I get PTCS?</w:t>
       </w:r>
-      <w:bookmarkEnd w:id="24"/>
+      <w:bookmarkEnd w:id="26"/>
     </w:p>
     <w:p>
       <w:pPr>
@@ -5094,7 +5586,7 @@
       <w:r>
         <w:t xml:space="preserve">PTCS is currently available from the </w:t>
       </w:r>
-      <w:hyperlink r:id="rId20">
+      <w:hyperlink r:id="rId22">
         <w:r>
           <w:rPr>
             <w:rStyle w:val="Hyperlink"/>
@@ -5107,71 +5599,103 @@
       <w:pPr>
         <w:pStyle w:val="Heading2"/>
       </w:pPr>
-      <w:bookmarkStart w:id="25" w:name="user-guide"/>
-      <w:bookmarkStart w:id="26" w:name="_Toc37929243"/>
+      <w:bookmarkStart w:id="27" w:name="user-guide"/>
+      <w:bookmarkStart w:id="28" w:name="_Toc37969704"/>
       <w:r>
         <w:t>User Guide</w:t>
       </w:r>
-      <w:bookmarkEnd w:id="25"/>
-      <w:bookmarkEnd w:id="26"/>
+      <w:bookmarkEnd w:id="27"/>
+      <w:bookmarkEnd w:id="28"/>
     </w:p>
     <w:p>
       <w:pPr>
         <w:pStyle w:val="FirstParagraph"/>
       </w:pPr>
       <w:r>
-        <w:t>The user guide for the project is EVT6 located in the EVT project formal documentation folder: \hawkdocuments. Start by reading this document as it gives an overview of the functionality of the software.</w:t>
+        <w:t>The user guide for the project is EVT6 located in the EVT project formal documentation folder: \</w:t>
+      </w:r>
+      <w:proofErr w:type="spellStart"/>
+      <w:r>
+        <w:t>hawkdocuments</w:t>
+      </w:r>
+      <w:proofErr w:type="spellEnd"/>
+      <w:r>
+        <w:t>. Start by reading this document as it gives an overview of the functionality of the software.</w:t>
       </w:r>
     </w:p>
     <w:p>
       <w:pPr>
         <w:pStyle w:val="Heading4"/>
       </w:pPr>
-      <w:bookmarkStart w:id="27" w:name="requirements-to-run"/>
+      <w:bookmarkStart w:id="29" w:name="requirements-to-run"/>
       <w:r>
         <w:lastRenderedPageBreak/>
         <w:t>Requirements to Run</w:t>
       </w:r>
-      <w:bookmarkEnd w:id="27"/>
+      <w:bookmarkEnd w:id="29"/>
     </w:p>
     <w:p>
       <w:pPr>
         <w:pStyle w:val="FirstParagraph"/>
       </w:pPr>
       <w:r>
-        <w:t>Reading this document will point you to EVT9 which details the requirements to run the software. You should read this as well, but you do not need to do anything found in it because Blackdog (the computer that is used for PTCS development) is already set up.</w:t>
+        <w:t xml:space="preserve">Reading this document will point you to EVT9 which details the requirements to run the software. You should read this as well, but you do not need to do anything found in it because </w:t>
+      </w:r>
+      <w:proofErr w:type="spellStart"/>
+      <w:r>
+        <w:t>Blackdog</w:t>
+      </w:r>
+      <w:proofErr w:type="spellEnd"/>
+      <w:r>
+        <w:t xml:space="preserve"> (the computer that is used for PTCS development) is already set up.</w:t>
       </w:r>
     </w:p>
     <w:p>
       <w:pPr>
         <w:pStyle w:val="Heading4"/>
       </w:pPr>
-      <w:bookmarkStart w:id="28" w:name="running-tcl-tests"/>
+      <w:bookmarkStart w:id="30" w:name="running-tcl-tests"/>
       <w:r>
         <w:lastRenderedPageBreak/>
         <w:t>Running TCL tests</w:t>
       </w:r>
-      <w:bookmarkEnd w:id="28"/>
+      <w:bookmarkEnd w:id="30"/>
     </w:p>
     <w:p>
       <w:pPr>
         <w:pStyle w:val="FirstParagraph"/>
       </w:pPr>
       <w:r>
-        <w:t>EVT8 has some documentation about creating TCL based tests. Currently most use cases for this software have been implemented by writing and auto-generating python scripts. Sometimes it is useful to run a test that communicates with Vivado. Vivado can operate in headless mode by giving it a TCL script.</w:t>
+        <w:t xml:space="preserve">EVT8 has some documentation about creating TCL based tests. Currently most use cases for this software have been implemented by writing and auto-generating python scripts. Sometimes it is useful to run a test that communicates with </w:t>
+      </w:r>
+      <w:proofErr w:type="spellStart"/>
+      <w:r>
+        <w:t>Vivado</w:t>
+      </w:r>
+      <w:proofErr w:type="spellEnd"/>
+      <w:r>
+        <w:t xml:space="preserve">. </w:t>
+      </w:r>
+      <w:proofErr w:type="spellStart"/>
+      <w:r>
+        <w:t>Vivado</w:t>
+      </w:r>
+      <w:proofErr w:type="spellEnd"/>
+      <w:r>
+        <w:t xml:space="preserve"> can operate in headless mode by giving it a TCL script.</w:t>
       </w:r>
     </w:p>
     <w:p>
       <w:pPr>
         <w:pStyle w:val="Heading2"/>
       </w:pPr>
-      <w:bookmarkStart w:id="29" w:name="developer-documentation"/>
-      <w:bookmarkStart w:id="30" w:name="_Toc37929244"/>
+      <w:bookmarkStart w:id="31" w:name="developer-documentation"/>
+      <w:bookmarkStart w:id="32" w:name="_Toc37969705"/>
       <w:r>
         <w:t>Developer Documentation</w:t>
       </w:r>
-      <w:bookmarkEnd w:id="29"/>
-      <w:bookmarkEnd w:id="30"/>
+      <w:bookmarkEnd w:id="31"/>
+      <w:bookmarkEnd w:id="32"/>
     </w:p>
     <w:p>
       <w:pPr>
@@ -5185,24 +5709,32 @@
       <w:pPr>
         <w:pStyle w:val="Heading4"/>
       </w:pPr>
-      <w:bookmarkStart w:id="31" w:name="main-developer-document"/>
+      <w:bookmarkStart w:id="33" w:name="main-developer-document"/>
       <w:r>
         <w:lastRenderedPageBreak/>
         <w:t>Main Developer Document</w:t>
       </w:r>
-      <w:bookmarkEnd w:id="31"/>
+      <w:bookmarkEnd w:id="33"/>
     </w:p>
     <w:p>
       <w:pPr>
         <w:pStyle w:val="FirstParagraph"/>
       </w:pPr>
       <w:r>
-        <w:t>The first developer document you should read is EVT11. It is the document that gives context to and glues all the files in the supporting developer documentation folder together. The supporting developer documentation folder is pretty much a copy of the folder we (Owen and Mark) used in Summer, but it is cleaned up. Feel free to edit these documents in the folder as the software changes. If there are any files in EVT11 that are not mentioned (other than the remote instrument communication data sheets) make sure you read over and understand them also.</w:t>
+        <w:t xml:space="preserve">The first developer document you should read is EVT11. It is the document that gives context to and glues all the files in the supporting developer documentation folder together. The supporting developer documentation folder is pretty much a copy of the folder we (Owen and Mark) used in </w:t>
+      </w:r>
+      <w:proofErr w:type="gramStart"/>
+      <w:r>
+        <w:t>Summer</w:t>
+      </w:r>
+      <w:proofErr w:type="gramEnd"/>
+      <w:r>
+        <w:t>, but it is cleaned up. Feel free to edit these documents in the folder as the software changes. If there are any files in EVT11 that are not mentioned (other than the remote instrument communication data sheets) make sure you read over and understand them also.</w:t>
       </w:r>
     </w:p>
     <w:p/>
     <w:sectPr>
-      <w:footerReference w:type="default" r:id="rId21"/>
+      <w:footerReference w:type="default" r:id="rId23"/>
       <w:pgSz w:w="12240" w:h="15840"/>
       <w:pgMar w:top="1440" w:right="1440" w:bottom="1440" w:left="1440" w:header="720" w:footer="720" w:gutter="0"/>
       <w:pgNumType w:start="1"/>
@@ -5492,7 +6024,7 @@
         <w:rStyle w:val="PageNumber"/>
         <w:noProof/>
       </w:rPr>
-      <w:t>15</w:t>
+      <w:t>16</w:t>
     </w:r>
     <w:r>
       <w:rPr>
@@ -8905,7 +9437,7 @@
 </file>
 
 <file path=customXml/itemProps1.xml><?xml version="1.0" encoding="utf-8"?>
-<ds:datastoreItem xmlns:ds="http://schemas.openxmlformats.org/officeDocument/2006/customXml" ds:itemID="{E739CA37-70AA-4B48-B1DE-0452666D6FD2}">
+<ds:datastoreItem xmlns:ds="http://schemas.openxmlformats.org/officeDocument/2006/customXml" ds:itemID="{0F1606CF-0A54-443F-90BD-7AE706F2F4F4}">
   <ds:schemaRefs>
     <ds:schemaRef ds:uri="http://schemas.openxmlformats.org/officeDocument/2006/bibliography"/>
   </ds:schemaRefs>

</xml_diff>